<commit_message>
updating examples output with rounding implemented
</commit_message>
<xml_diff>
--- a/examples/GM16736_vs_HG002/CNV_metrics.docx
+++ b/examples/GM16736_vs_HG002/CNV_metrics.docx
@@ -133,7 +133,7 @@
                 <w:rFonts w:ascii="Times New Roman" w:hAnsi="Times New Roman"/>
                 <w:sz w:val="24"/>
               </w:rPr>
-              <w:t>4.72832729461341</w:t>
+              <w:t>4.728</w:t>
             </w:r>
           </w:p>
         </w:tc>
@@ -167,7 +167,7 @@
                 <w:rFonts w:ascii="Times New Roman" w:hAnsi="Times New Roman"/>
                 <w:sz w:val="24"/>
               </w:rPr>
-              <w:t>4.72832729461341</w:t>
+              <w:t>4.728</w:t>
             </w:r>
           </w:p>
         </w:tc>
@@ -220,7 +220,7 @@
                 <w:rFonts w:ascii="Times New Roman" w:hAnsi="Times New Roman"/>
                 <w:sz w:val="24"/>
               </w:rPr>
-              <w:t>12.2447144210211</w:t>
+              <w:t>12.245</w:t>
             </w:r>
           </w:p>
         </w:tc>
@@ -254,7 +254,7 @@
                 <w:rFonts w:ascii="Times New Roman" w:hAnsi="Times New Roman"/>
                 <w:sz w:val="24"/>
               </w:rPr>
-              <w:t>12.2447144210211</w:t>
+              <w:t>12.245</w:t>
             </w:r>
           </w:p>
         </w:tc>
@@ -307,7 +307,7 @@
                 <w:rFonts w:ascii="Times New Roman" w:hAnsi="Times New Roman"/>
                 <w:sz w:val="24"/>
               </w:rPr>
-              <w:t>0.0697214279801276</w:t>
+              <w:t>0.070</w:t>
             </w:r>
           </w:p>
         </w:tc>
@@ -341,7 +341,7 @@
                 <w:rFonts w:ascii="Times New Roman" w:hAnsi="Times New Roman"/>
                 <w:sz w:val="24"/>
               </w:rPr>
-              <w:t>0.0697214279801276</w:t>
+              <w:t>0.070</w:t>
             </w:r>
           </w:p>
         </w:tc>
@@ -394,7 +394,7 @@
                 <w:rFonts w:ascii="Times New Roman" w:hAnsi="Times New Roman"/>
                 <w:sz w:val="24"/>
               </w:rPr>
-              <w:t>0.0</w:t>
+              <w:t>0.000</w:t>
             </w:r>
           </w:p>
         </w:tc>
@@ -428,7 +428,7 @@
                 <w:rFonts w:ascii="Times New Roman" w:hAnsi="Times New Roman"/>
                 <w:sz w:val="24"/>
               </w:rPr>
-              <w:t>0.0</w:t>
+              <w:t>0.000</w:t>
             </w:r>
           </w:p>
         </w:tc>

</xml_diff>